<commit_message>
Renamed the paper file, and corrected my horrible English grammar
</commit_message>
<xml_diff>
--- a/Henri Vandersleyen CV.docx
+++ b/Henri Vandersleyen CV.docx
@@ -12,6 +12,9 @@
         <w:spacing w:lineRule="auto" w:line="240"/>
         <w:jc w:val="center"/>
         <w:rPr>
+          <w:rFonts w:ascii="Times New Roman" w:hAnsi="Times New Roman" w:eastAsia="Times New Roman" w:cs="Times New Roman"/>
+          <w:b/>
+          <w:b/>
           <w:sz w:val="36"/>
           <w:szCs w:val="36"/>
         </w:rPr>
@@ -111,13 +114,7 @@
         </w:tabs>
         <w:spacing w:lineRule="auto" w:line="240"/>
         <w:jc w:val="center"/>
-        <w:rPr>
-          <w:rFonts w:ascii="Times New Roman" w:hAnsi="Times New Roman" w:eastAsia="Times New Roman" w:cs="Times New Roman"/>
-          <w:b/>
-          <w:b/>
-          <w:sz w:val="24"/>
-          <w:szCs w:val="24"/>
-        </w:rPr>
+        <w:rPr/>
       </w:pPr>
       <w:hyperlink r:id="rId2">
         <w:r>
@@ -141,13 +138,7 @@
         </w:tabs>
         <w:spacing w:lineRule="auto" w:line="240"/>
         <w:jc w:val="center"/>
-        <w:rPr>
-          <w:rFonts w:ascii="Times New Roman" w:hAnsi="Times New Roman" w:eastAsia="Times New Roman" w:cs="Times New Roman"/>
-          <w:b/>
-          <w:b/>
-          <w:sz w:val="24"/>
-          <w:szCs w:val="24"/>
-        </w:rPr>
+        <w:rPr/>
       </w:pPr>
       <w:hyperlink r:id="rId3">
         <w:r>
@@ -249,11 +240,7 @@
           <w:tab w:val="left" w:pos="7938" w:leader="none"/>
         </w:tabs>
         <w:spacing w:lineRule="auto" w:line="240"/>
-        <w:rPr>
-          <w:rFonts w:ascii="Times New Roman" w:hAnsi="Times New Roman" w:eastAsia="Times New Roman" w:cs="Times New Roman"/>
-          <w:sz w:val="24"/>
-          <w:szCs w:val="24"/>
-        </w:rPr>
+        <w:rPr/>
       </w:pPr>
       <w:r>
         <w:rPr>
@@ -390,7 +377,7 @@
           <w:sz w:val="24"/>
           <w:szCs w:val="24"/>
         </w:rPr>
-        <w:t>: ExcelVBA, Python, pandas, SQL, MongDB, PyToch, Scrapy, HTML</w:t>
+        <w:t>: ExcelVBA, Python, pandas, SQL, MongDB, PyToch, Scrapy, Docker, Kubernetes, web scraping</w:t>
       </w:r>
     </w:p>
     <w:p>
@@ -405,7 +392,11 @@
           <w:tab w:val="left" w:pos="7938" w:leader="none"/>
         </w:tabs>
         <w:spacing w:lineRule="auto" w:line="240" w:before="0" w:after="0"/>
-        <w:rPr/>
+        <w:rPr>
+          <w:rFonts w:ascii="Times New Roman" w:hAnsi="Times New Roman" w:eastAsia="Times New Roman" w:cs="Times New Roman"/>
+          <w:sz w:val="24"/>
+          <w:szCs w:val="24"/>
+        </w:rPr>
       </w:pPr>
       <w:r>
         <w:rPr>
@@ -436,51 +427,47 @@
           <w:sz w:val="24"/>
           <w:szCs w:val="24"/>
         </w:rPr>
-        <w:t>Military related: Damage Control Officer, Marine System Engineering Head of Department, firefighting attack team leader, Officer of the Day, and ship’s diving officer</w:t>
-      </w:r>
-    </w:p>
-    <w:p>
-      <w:pPr>
-        <w:pStyle w:val="LOnormal"/>
-        <w:numPr>
-          <w:ilvl w:val="0"/>
-          <w:numId w:val="0"/>
-        </w:numPr>
-        <w:tabs>
-          <w:tab w:val="clear" w:pos="720"/>
-          <w:tab w:val="left" w:pos="7938" w:leader="none"/>
-        </w:tabs>
-        <w:spacing w:lineRule="auto" w:line="240" w:before="0" w:after="0"/>
-        <w:ind w:left="227" w:hanging="0"/>
-        <w:rPr/>
-      </w:pPr>
-      <w:r>
-        <w:rPr/>
-      </w:r>
-    </w:p>
-    <w:p>
-      <w:pPr>
-        <w:pStyle w:val="Normal"/>
-        <w:tabs>
-          <w:tab w:val="clear" w:pos="720"/>
-          <w:tab w:val="left" w:pos="7938" w:leader="none"/>
-        </w:tabs>
-        <w:spacing w:lineRule="auto" w:line="240"/>
-        <w:jc w:val="center"/>
-        <w:rPr>
-          <w:rFonts w:ascii="Times New Roman" w:hAnsi="Times New Roman" w:eastAsia="Times New Roman" w:cs="Times New Roman"/>
-          <w:b/>
-          <w:b/>
+        <w:t xml:space="preserve">Military related: Damage Control Officer, Marine System Engineering Head of Department, firefighting attack team leader, Officer of the Day, </w:t>
+      </w:r>
+      <w:r>
+        <w:rPr>
+          <w:rFonts w:eastAsia="Times New Roman" w:cs="Times New Roman" w:ascii="Times New Roman" w:hAnsi="Times New Roman"/>
           <w:color w:val="auto"/>
           <w:kern w:val="0"/>
           <w:sz w:val="24"/>
           <w:szCs w:val="24"/>
           <w:lang w:val="en" w:eastAsia="zh-CN" w:bidi="hi-IN"/>
         </w:rPr>
-      </w:pPr>
-      <w:r>
-        <w:rPr>
-          <w:rFonts w:eastAsia="Times New Roman" w:cs="Times New Roman" w:ascii="Times New Roman" w:hAnsi="Times New Roman"/>
+        <w:t>Secret clearance</w:t>
+      </w:r>
+    </w:p>
+    <w:p>
+      <w:pPr>
+        <w:pStyle w:val="LOnormal"/>
+        <w:tabs>
+          <w:tab w:val="clear" w:pos="720"/>
+          <w:tab w:val="left" w:pos="7938" w:leader="none"/>
+        </w:tabs>
+        <w:spacing w:lineRule="auto" w:line="240" w:before="0" w:after="0"/>
+        <w:ind w:left="227" w:right="0" w:hanging="0"/>
+        <w:rPr/>
+      </w:pPr>
+      <w:r>
+        <w:rPr/>
+      </w:r>
+    </w:p>
+    <w:p>
+      <w:pPr>
+        <w:pStyle w:val="Normal"/>
+        <w:tabs>
+          <w:tab w:val="clear" w:pos="720"/>
+          <w:tab w:val="left" w:pos="7938" w:leader="none"/>
+        </w:tabs>
+        <w:spacing w:lineRule="auto" w:line="240"/>
+        <w:jc w:val="center"/>
+        <w:rPr>
+          <w:rFonts w:ascii="Times New Roman" w:hAnsi="Times New Roman" w:eastAsia="Times New Roman" w:cs="Times New Roman"/>
+          <w:b/>
           <w:b/>
           <w:color w:val="auto"/>
           <w:kern w:val="0"/>
@@ -488,6 +475,17 @@
           <w:szCs w:val="24"/>
           <w:lang w:val="en" w:eastAsia="zh-CN" w:bidi="hi-IN"/>
         </w:rPr>
+      </w:pPr>
+      <w:r>
+        <w:rPr>
+          <w:rFonts w:eastAsia="Times New Roman" w:cs="Times New Roman" w:ascii="Times New Roman" w:hAnsi="Times New Roman"/>
+          <w:b/>
+          <w:color w:val="auto"/>
+          <w:kern w:val="0"/>
+          <w:sz w:val="24"/>
+          <w:szCs w:val="24"/>
+          <w:lang w:val="en" w:eastAsia="zh-CN" w:bidi="hi-IN"/>
+        </w:rPr>
         <w:t>PROJECTS</w:t>
       </w:r>
     </w:p>
@@ -499,13 +497,7 @@
           <w:tab w:val="left" w:pos="7938" w:leader="none"/>
         </w:tabs>
         <w:spacing w:lineRule="auto" w:line="240"/>
-        <w:rPr>
-          <w:rFonts w:ascii="Times New Roman" w:hAnsi="Times New Roman" w:eastAsia="Times New Roman" w:cs="Times New Roman"/>
-          <w:b/>
-          <w:b/>
-          <w:sz w:val="24"/>
-          <w:szCs w:val="24"/>
-        </w:rPr>
+        <w:rPr/>
       </w:pPr>
       <w:r>
         <w:rPr>
@@ -604,12 +596,6 @@
         <w:r>
           <w:rPr>
             <w:rStyle w:val="InternetLink"/>
-            <w:rFonts w:eastAsia="Times New Roman" w:cs="Times New Roman" w:ascii="Times New Roman" w:hAnsi="Times New Roman"/>
-            <w:color w:val="auto"/>
-            <w:kern w:val="0"/>
-            <w:sz w:val="24"/>
-            <w:szCs w:val="24"/>
-            <w:lang w:val="en" w:eastAsia="zh-CN" w:bidi="hi-IN"/>
           </w:rPr>
           <w:t xml:space="preserve">Online store spider paper </w:t>
         </w:r>
@@ -639,7 +625,11 @@
           <w:tab w:val="left" w:pos="7938" w:leader="none"/>
         </w:tabs>
         <w:spacing w:lineRule="auto" w:line="240"/>
-        <w:rPr/>
+        <w:rPr>
+          <w:rFonts w:ascii="Times New Roman" w:hAnsi="Times New Roman" w:eastAsia="Times New Roman" w:cs="Times New Roman"/>
+          <w:sz w:val="24"/>
+          <w:szCs w:val="24"/>
+        </w:rPr>
       </w:pPr>
       <w:r>
         <w:rPr>
@@ -738,7 +728,11 @@
           <w:tab w:val="left" w:pos="7938" w:leader="none"/>
         </w:tabs>
         <w:spacing w:lineRule="auto" w:line="240"/>
-        <w:rPr/>
+        <w:rPr>
+          <w:rFonts w:ascii="Times New Roman" w:hAnsi="Times New Roman" w:eastAsia="Times New Roman" w:cs="Times New Roman"/>
+          <w:sz w:val="24"/>
+          <w:szCs w:val="24"/>
+        </w:rPr>
       </w:pPr>
       <w:r>
         <w:rPr>
@@ -803,12 +797,16 @@
           <w:tab w:val="left" w:pos="7938" w:leader="none"/>
         </w:tabs>
         <w:spacing w:lineRule="auto" w:line="240"/>
-        <w:rPr>
-          <w:rFonts w:ascii="Times New Roman" w:hAnsi="Times New Roman" w:eastAsia="Times New Roman" w:cs="Times New Roman"/>
-          <w:sz w:val="24"/>
-          <w:szCs w:val="24"/>
-        </w:rPr>
-      </w:pPr>
+        <w:rPr/>
+      </w:pPr>
+      <w:r>
+        <w:rPr>
+          <w:rFonts w:eastAsia="Times New Roman" w:cs="Times New Roman" w:ascii="Times New Roman" w:hAnsi="Times New Roman"/>
+          <w:sz w:val="24"/>
+          <w:szCs w:val="24"/>
+        </w:rPr>
+        <w:t xml:space="preserve">Collected and analysed data from the defense database through excel VBA for weekly reporting on </w:t>
+      </w:r>
       <w:r>
         <w:rPr>
           <w:rFonts w:eastAsia="Times New Roman" w:cs="Times New Roman" w:ascii="Times New Roman" w:hAnsi="Times New Roman"/>
@@ -818,89 +816,7 @@
           <w:szCs w:val="24"/>
           <w:lang w:val="en" w:eastAsia="zh-CN" w:bidi="hi-IN"/>
         </w:rPr>
-        <w:t>Acted as t</w:t>
-      </w:r>
-      <w:r>
-        <w:rPr>
-          <w:rFonts w:eastAsia="Times New Roman" w:cs="Times New Roman" w:ascii="Times New Roman" w:hAnsi="Times New Roman"/>
-          <w:sz w:val="24"/>
-          <w:szCs w:val="24"/>
-        </w:rPr>
-        <w:t>he Program Manager during absences of the incumbent including but not limited to: aligning operational and repair priorities, facilitating project completion between shore organizations under unexpected time constraints, and granting overtime in consideration of budget restriction versus assignment progression</w:t>
-      </w:r>
-    </w:p>
-    <w:p>
-      <w:pPr>
-        <w:pStyle w:val="LOnormal"/>
-        <w:tabs>
-          <w:tab w:val="clear" w:pos="720"/>
-          <w:tab w:val="left" w:pos="7938" w:leader="none"/>
-        </w:tabs>
-        <w:spacing w:lineRule="auto" w:line="240"/>
-        <w:ind w:left="360" w:hanging="0"/>
-        <w:rPr>
-          <w:rFonts w:ascii="Times New Roman" w:hAnsi="Times New Roman" w:eastAsia="Times New Roman" w:cs="Times New Roman"/>
-          <w:sz w:val="24"/>
-          <w:szCs w:val="24"/>
-        </w:rPr>
-      </w:pPr>
-      <w:r>
-        <w:rPr>
-          <w:rFonts w:eastAsia="Times New Roman" w:cs="Times New Roman" w:ascii="Times New Roman" w:hAnsi="Times New Roman"/>
-          <w:sz w:val="24"/>
-          <w:szCs w:val="24"/>
-        </w:rPr>
-      </w:r>
-    </w:p>
-    <w:p>
-      <w:pPr>
-        <w:pStyle w:val="LOnormal"/>
-        <w:tabs>
-          <w:tab w:val="clear" w:pos="720"/>
-          <w:tab w:val="left" w:pos="7938" w:leader="none"/>
-        </w:tabs>
-        <w:spacing w:lineRule="auto" w:line="240"/>
-        <w:rPr>
-          <w:rFonts w:ascii="Times New Roman" w:hAnsi="Times New Roman" w:eastAsia="Times New Roman" w:cs="Times New Roman"/>
-          <w:b/>
-          <w:b/>
-          <w:sz w:val="24"/>
-          <w:szCs w:val="24"/>
-        </w:rPr>
-      </w:pPr>
-      <w:r>
-        <w:rPr>
-          <w:rFonts w:eastAsia="Times New Roman" w:cs="Times New Roman" w:ascii="Times New Roman" w:hAnsi="Times New Roman"/>
-          <w:b/>
-          <w:sz w:val="24"/>
-          <w:szCs w:val="24"/>
-        </w:rPr>
-        <w:t>Assistant Head of Department</w:t>
-        <w:tab/>
-        <w:t>2017 - 2018</w:t>
-      </w:r>
-    </w:p>
-    <w:p>
-      <w:pPr>
-        <w:pStyle w:val="LOnormal"/>
-        <w:tabs>
-          <w:tab w:val="clear" w:pos="720"/>
-          <w:tab w:val="left" w:pos="7938" w:leader="none"/>
-        </w:tabs>
-        <w:spacing w:lineRule="auto" w:line="240"/>
-        <w:rPr>
-          <w:rFonts w:ascii="Times New Roman" w:hAnsi="Times New Roman" w:eastAsia="Times New Roman" w:cs="Times New Roman"/>
-          <w:sz w:val="24"/>
-          <w:szCs w:val="24"/>
-        </w:rPr>
-      </w:pPr>
-      <w:r>
-        <w:rPr>
-          <w:rFonts w:eastAsia="Times New Roman" w:cs="Times New Roman" w:ascii="Times New Roman" w:hAnsi="Times New Roman"/>
-          <w:sz w:val="24"/>
-          <w:szCs w:val="24"/>
-        </w:rPr>
-        <w:t>Her Majesty’s Canadian Ship Ottawa, Operation Projection 2017</w:t>
+        <w:t>work period progress</w:t>
       </w:r>
     </w:p>
     <w:p>
@@ -920,10 +836,95 @@
       <w:r>
         <w:rPr>
           <w:rFonts w:eastAsia="Times New Roman" w:cs="Times New Roman" w:ascii="Times New Roman" w:hAnsi="Times New Roman"/>
-          <w:sz w:val="24"/>
-          <w:szCs w:val="24"/>
-        </w:rPr>
-        <w:t>Achieved Head of Department qualification with responsibilities to advise the Commanding Officer in face of marine engineering issues including equipment failure, workplace conflict, and engineering trials</w:t>
+          <w:color w:val="auto"/>
+          <w:kern w:val="0"/>
+          <w:sz w:val="24"/>
+          <w:szCs w:val="24"/>
+          <w:lang w:val="en" w:eastAsia="zh-CN" w:bidi="hi-IN"/>
+        </w:rPr>
+        <w:t>Acted as t</w:t>
+      </w:r>
+      <w:r>
+        <w:rPr>
+          <w:rFonts w:eastAsia="Times New Roman" w:cs="Times New Roman" w:ascii="Times New Roman" w:hAnsi="Times New Roman"/>
+          <w:sz w:val="24"/>
+          <w:szCs w:val="24"/>
+        </w:rPr>
+        <w:t>he Program Manager during absences of the incumbent including but not limited to: aligning operational and repair priorities, facilitating project completion between shore organizations under unexpected time constraints, and granting overtime in consideration of budget restriction versus assignment progression</w:t>
+      </w:r>
+    </w:p>
+    <w:p>
+      <w:pPr>
+        <w:pStyle w:val="LOnormal"/>
+        <w:tabs>
+          <w:tab w:val="clear" w:pos="720"/>
+          <w:tab w:val="left" w:pos="7938" w:leader="none"/>
+        </w:tabs>
+        <w:spacing w:lineRule="auto" w:line="240"/>
+        <w:ind w:left="360" w:right="0" w:hanging="0"/>
+        <w:rPr>
+          <w:rFonts w:ascii="Times New Roman" w:hAnsi="Times New Roman" w:eastAsia="Times New Roman" w:cs="Times New Roman"/>
+          <w:sz w:val="24"/>
+          <w:szCs w:val="24"/>
+        </w:rPr>
+      </w:pPr>
+      <w:r>
+        <w:rPr>
+          <w:rFonts w:eastAsia="Times New Roman" w:cs="Times New Roman" w:ascii="Times New Roman" w:hAnsi="Times New Roman"/>
+          <w:sz w:val="24"/>
+          <w:szCs w:val="24"/>
+        </w:rPr>
+      </w:r>
+    </w:p>
+    <w:p>
+      <w:pPr>
+        <w:pStyle w:val="LOnormal"/>
+        <w:tabs>
+          <w:tab w:val="clear" w:pos="720"/>
+          <w:tab w:val="left" w:pos="7938" w:leader="none"/>
+        </w:tabs>
+        <w:spacing w:lineRule="auto" w:line="240"/>
+        <w:rPr>
+          <w:rFonts w:ascii="Times New Roman" w:hAnsi="Times New Roman" w:eastAsia="Times New Roman" w:cs="Times New Roman"/>
+          <w:b/>
+          <w:b/>
+          <w:sz w:val="24"/>
+          <w:szCs w:val="24"/>
+        </w:rPr>
+      </w:pPr>
+      <w:r>
+        <w:rPr>
+          <w:rFonts w:eastAsia="Times New Roman" w:cs="Times New Roman" w:ascii="Times New Roman" w:hAnsi="Times New Roman"/>
+          <w:b/>
+          <w:sz w:val="24"/>
+          <w:szCs w:val="24"/>
+        </w:rPr>
+        <w:t>Assistant Head of Department</w:t>
+        <w:tab/>
+        <w:t>2017 - 2018</w:t>
+      </w:r>
+    </w:p>
+    <w:p>
+      <w:pPr>
+        <w:pStyle w:val="LOnormal"/>
+        <w:tabs>
+          <w:tab w:val="clear" w:pos="720"/>
+          <w:tab w:val="left" w:pos="7938" w:leader="none"/>
+        </w:tabs>
+        <w:spacing w:lineRule="auto" w:line="240"/>
+        <w:rPr>
+          <w:rFonts w:ascii="Times New Roman" w:hAnsi="Times New Roman" w:eastAsia="Times New Roman" w:cs="Times New Roman"/>
+          <w:sz w:val="24"/>
+          <w:szCs w:val="24"/>
+        </w:rPr>
+      </w:pPr>
+      <w:r>
+        <w:rPr>
+          <w:rFonts w:eastAsia="Times New Roman" w:cs="Times New Roman" w:ascii="Times New Roman" w:hAnsi="Times New Roman"/>
+          <w:sz w:val="24"/>
+          <w:szCs w:val="24"/>
+        </w:rPr>
+        <w:t>Her Majesty’s Canadian Ship Ottawa, Operation Projection 2017</w:t>
       </w:r>
     </w:p>
     <w:p>
@@ -938,15 +939,19 @@
           <w:tab w:val="left" w:pos="7938" w:leader="none"/>
         </w:tabs>
         <w:spacing w:lineRule="auto" w:line="240"/>
-        <w:rPr/>
-      </w:pPr>
-      <w:r>
-        <w:rPr>
-          <w:rFonts w:eastAsia="Times New Roman" w:cs="Times New Roman" w:ascii="Times New Roman" w:hAnsi="Times New Roman"/>
-          <w:sz w:val="24"/>
-          <w:szCs w:val="24"/>
-        </w:rPr>
-        <w:t>Directed warship repair and maintenance activities between sea and shore offices</w:t>
+        <w:rPr>
+          <w:rFonts w:ascii="Times New Roman" w:hAnsi="Times New Roman" w:eastAsia="Times New Roman" w:cs="Times New Roman"/>
+          <w:sz w:val="24"/>
+          <w:szCs w:val="24"/>
+        </w:rPr>
+      </w:pPr>
+      <w:r>
+        <w:rPr>
+          <w:rFonts w:eastAsia="Times New Roman" w:cs="Times New Roman" w:ascii="Times New Roman" w:hAnsi="Times New Roman"/>
+          <w:sz w:val="24"/>
+          <w:szCs w:val="24"/>
+        </w:rPr>
+        <w:t>Achieved Head of Department qualification with responsibilities to advise the Commanding Officer in face of marine engineering issues including equipment failure, workplace conflict, and engineering trials</w:t>
       </w:r>
     </w:p>
     <w:p>
@@ -961,15 +966,19 @@
           <w:tab w:val="left" w:pos="7938" w:leader="none"/>
         </w:tabs>
         <w:spacing w:lineRule="auto" w:line="240"/>
-        <w:rPr/>
-      </w:pPr>
-      <w:r>
-        <w:rPr>
-          <w:rFonts w:eastAsia="Times New Roman" w:cs="Times New Roman" w:ascii="Times New Roman" w:hAnsi="Times New Roman"/>
-          <w:sz w:val="24"/>
-          <w:szCs w:val="24"/>
-        </w:rPr>
-        <w:t>Participated in Operation Projection 2017,  serving Canada abroad and gaining first hand knowledge of engineering impact on operational needs</w:t>
+        <w:rPr>
+          <w:rFonts w:ascii="Times New Roman" w:hAnsi="Times New Roman" w:eastAsia="Times New Roman" w:cs="Times New Roman"/>
+          <w:sz w:val="24"/>
+          <w:szCs w:val="24"/>
+        </w:rPr>
+      </w:pPr>
+      <w:r>
+        <w:rPr>
+          <w:rFonts w:eastAsia="Times New Roman" w:cs="Times New Roman" w:ascii="Times New Roman" w:hAnsi="Times New Roman"/>
+          <w:sz w:val="24"/>
+          <w:szCs w:val="24"/>
+        </w:rPr>
+        <w:t>Directed warship repair and maintenance activities between sea and shore offices</w:t>
       </w:r>
     </w:p>
     <w:p>
@@ -996,85 +1005,7 @@
           <w:sz w:val="24"/>
           <w:szCs w:val="24"/>
         </w:rPr>
-        <w:t>Performed responsibilities of the Engineering Officer during absences of the incumbent including but not limited to: coordinating project trials, administration, and subordinate training</w:t>
-      </w:r>
-    </w:p>
-    <w:p>
-      <w:pPr>
-        <w:pStyle w:val="LOnormal"/>
-        <w:tabs>
-          <w:tab w:val="clear" w:pos="720"/>
-          <w:tab w:val="left" w:pos="7938" w:leader="none"/>
-        </w:tabs>
-        <w:spacing w:lineRule="auto" w:line="240"/>
-        <w:rPr>
-          <w:rFonts w:ascii="Times New Roman" w:hAnsi="Times New Roman" w:eastAsia="Times New Roman" w:cs="Times New Roman"/>
-          <w:b/>
-          <w:b/>
-          <w:sz w:val="24"/>
-          <w:szCs w:val="24"/>
-        </w:rPr>
-      </w:pPr>
-      <w:r>
-        <w:rPr>
-          <w:rFonts w:eastAsia="Times New Roman" w:cs="Times New Roman" w:ascii="Times New Roman" w:hAnsi="Times New Roman"/>
-          <w:b/>
-          <w:sz w:val="24"/>
-          <w:szCs w:val="24"/>
-        </w:rPr>
-      </w:r>
-    </w:p>
-    <w:p>
-      <w:pPr>
-        <w:pStyle w:val="LOnormal"/>
-        <w:tabs>
-          <w:tab w:val="clear" w:pos="720"/>
-          <w:tab w:val="left" w:pos="7938" w:leader="none"/>
-        </w:tabs>
-        <w:spacing w:lineRule="auto" w:line="240"/>
-        <w:rPr>
-          <w:rFonts w:ascii="Times New Roman" w:hAnsi="Times New Roman" w:eastAsia="Times New Roman" w:cs="Times New Roman"/>
-          <w:b/>
-          <w:b/>
-          <w:sz w:val="24"/>
-          <w:szCs w:val="24"/>
-        </w:rPr>
-      </w:pPr>
-      <w:r>
-        <w:rPr>
-          <w:rFonts w:eastAsia="Times New Roman" w:cs="Times New Roman" w:ascii="Times New Roman" w:hAnsi="Times New Roman"/>
-          <w:b/>
-          <w:sz w:val="24"/>
-          <w:szCs w:val="24"/>
-        </w:rPr>
-        <w:t>Marine System Engineer Phase VI Trainee and Project Officer</w:t>
-        <w:tab/>
-        <w:t>2012 – 2017</w:t>
-      </w:r>
-    </w:p>
-    <w:p>
-      <w:pPr>
-        <w:pStyle w:val="LOnormal"/>
-        <w:tabs>
-          <w:tab w:val="clear" w:pos="720"/>
-          <w:tab w:val="left" w:pos="7938" w:leader="none"/>
-        </w:tabs>
-        <w:spacing w:lineRule="auto" w:line="240"/>
-        <w:rPr>
-          <w:rFonts w:ascii="Times New Roman" w:hAnsi="Times New Roman" w:eastAsia="Times New Roman" w:cs="Times New Roman"/>
-          <w:b/>
-          <w:b/>
-          <w:sz w:val="24"/>
-          <w:szCs w:val="24"/>
-        </w:rPr>
-      </w:pPr>
-      <w:r>
-        <w:rPr>
-          <w:rFonts w:eastAsia="Times New Roman" w:cs="Times New Roman" w:ascii="Times New Roman" w:hAnsi="Times New Roman"/>
-          <w:sz w:val="24"/>
-          <w:szCs w:val="24"/>
-        </w:rPr>
-        <w:t>Her Majesty’s Canadian Ship Calgary, RIMPAC 2014</w:t>
+        <w:t>Participated in Operation Projection 2017,  serving Canada abroad and gaining first hand knowledge of engineering impact on operational needs</w:t>
       </w:r>
     </w:p>
     <w:p>
@@ -1089,15 +1020,95 @@
           <w:tab w:val="left" w:pos="7938" w:leader="none"/>
         </w:tabs>
         <w:spacing w:lineRule="auto" w:line="240"/>
-        <w:rPr/>
-      </w:pPr>
-      <w:r>
-        <w:rPr>
-          <w:rFonts w:eastAsia="Times New Roman" w:cs="Times New Roman" w:ascii="Times New Roman" w:hAnsi="Times New Roman"/>
-          <w:sz w:val="24"/>
-          <w:szCs w:val="24"/>
-        </w:rPr>
-        <w:t xml:space="preserve">Coordinated between sea and shore offices on personnel safety, equipment docking and unloading, and ship movement </w:t>
+        <w:rPr>
+          <w:rFonts w:ascii="Times New Roman" w:hAnsi="Times New Roman" w:eastAsia="Times New Roman" w:cs="Times New Roman"/>
+          <w:sz w:val="24"/>
+          <w:szCs w:val="24"/>
+        </w:rPr>
+      </w:pPr>
+      <w:r>
+        <w:rPr>
+          <w:rFonts w:eastAsia="Times New Roman" w:cs="Times New Roman" w:ascii="Times New Roman" w:hAnsi="Times New Roman"/>
+          <w:sz w:val="24"/>
+          <w:szCs w:val="24"/>
+        </w:rPr>
+        <w:t>Performed responsibilities of the Engineering Officer during absences of the incumbent including but not limited to: coordinating project trials, administration, and subordinate training</w:t>
+      </w:r>
+    </w:p>
+    <w:p>
+      <w:pPr>
+        <w:pStyle w:val="LOnormal"/>
+        <w:tabs>
+          <w:tab w:val="clear" w:pos="720"/>
+          <w:tab w:val="left" w:pos="7938" w:leader="none"/>
+        </w:tabs>
+        <w:spacing w:lineRule="auto" w:line="240"/>
+        <w:rPr>
+          <w:rFonts w:ascii="Times New Roman" w:hAnsi="Times New Roman" w:eastAsia="Times New Roman" w:cs="Times New Roman"/>
+          <w:b/>
+          <w:b/>
+          <w:sz w:val="24"/>
+          <w:szCs w:val="24"/>
+        </w:rPr>
+      </w:pPr>
+      <w:r>
+        <w:rPr>
+          <w:rFonts w:eastAsia="Times New Roman" w:cs="Times New Roman" w:ascii="Times New Roman" w:hAnsi="Times New Roman"/>
+          <w:b/>
+          <w:sz w:val="24"/>
+          <w:szCs w:val="24"/>
+        </w:rPr>
+      </w:r>
+    </w:p>
+    <w:p>
+      <w:pPr>
+        <w:pStyle w:val="LOnormal"/>
+        <w:tabs>
+          <w:tab w:val="clear" w:pos="720"/>
+          <w:tab w:val="left" w:pos="7938" w:leader="none"/>
+        </w:tabs>
+        <w:spacing w:lineRule="auto" w:line="240"/>
+        <w:rPr>
+          <w:rFonts w:ascii="Times New Roman" w:hAnsi="Times New Roman" w:eastAsia="Times New Roman" w:cs="Times New Roman"/>
+          <w:b/>
+          <w:b/>
+          <w:sz w:val="24"/>
+          <w:szCs w:val="24"/>
+        </w:rPr>
+      </w:pPr>
+      <w:r>
+        <w:rPr>
+          <w:rFonts w:eastAsia="Times New Roman" w:cs="Times New Roman" w:ascii="Times New Roman" w:hAnsi="Times New Roman"/>
+          <w:b/>
+          <w:sz w:val="24"/>
+          <w:szCs w:val="24"/>
+        </w:rPr>
+        <w:t>Marine System Engineer Phase VI Trainee and Project Officer</w:t>
+        <w:tab/>
+        <w:t>2012 – 2017</w:t>
+      </w:r>
+    </w:p>
+    <w:p>
+      <w:pPr>
+        <w:pStyle w:val="LOnormal"/>
+        <w:tabs>
+          <w:tab w:val="clear" w:pos="720"/>
+          <w:tab w:val="left" w:pos="7938" w:leader="none"/>
+        </w:tabs>
+        <w:spacing w:lineRule="auto" w:line="240"/>
+        <w:rPr>
+          <w:rFonts w:ascii="Times New Roman" w:hAnsi="Times New Roman" w:eastAsia="Times New Roman" w:cs="Times New Roman"/>
+          <w:sz w:val="24"/>
+          <w:szCs w:val="24"/>
+        </w:rPr>
+      </w:pPr>
+      <w:r>
+        <w:rPr>
+          <w:rFonts w:eastAsia="Times New Roman" w:cs="Times New Roman" w:ascii="Times New Roman" w:hAnsi="Times New Roman"/>
+          <w:sz w:val="24"/>
+          <w:szCs w:val="24"/>
+        </w:rPr>
+        <w:t>Her Majesty’s Canadian Ship Calgary, RIMPAC 2014</w:t>
       </w:r>
     </w:p>
     <w:p>
@@ -1112,15 +1123,19 @@
           <w:tab w:val="left" w:pos="7938" w:leader="none"/>
         </w:tabs>
         <w:spacing w:lineRule="auto" w:line="240"/>
-        <w:rPr/>
-      </w:pPr>
-      <w:r>
-        <w:rPr>
-          <w:rFonts w:eastAsia="Times New Roman" w:cs="Times New Roman" w:ascii="Times New Roman" w:hAnsi="Times New Roman"/>
-          <w:sz w:val="24"/>
-          <w:szCs w:val="24"/>
-        </w:rPr>
-        <w:t xml:space="preserve">Deepened my knowledge of marine system functioning and maintenance </w:t>
+        <w:rPr>
+          <w:rFonts w:ascii="Times New Roman" w:hAnsi="Times New Roman" w:eastAsia="Times New Roman" w:cs="Times New Roman"/>
+          <w:sz w:val="24"/>
+          <w:szCs w:val="24"/>
+        </w:rPr>
+      </w:pPr>
+      <w:r>
+        <w:rPr>
+          <w:rFonts w:eastAsia="Times New Roman" w:cs="Times New Roman" w:ascii="Times New Roman" w:hAnsi="Times New Roman"/>
+          <w:sz w:val="24"/>
+          <w:szCs w:val="24"/>
+        </w:rPr>
+        <w:t xml:space="preserve">Coordinated between sea and shore offices on personnel safety, equipment docking and unloading, and ship movement </w:t>
       </w:r>
     </w:p>
     <w:p>
@@ -1135,15 +1150,19 @@
           <w:tab w:val="left" w:pos="7938" w:leader="none"/>
         </w:tabs>
         <w:spacing w:lineRule="auto" w:line="240"/>
-        <w:rPr/>
-      </w:pPr>
-      <w:r>
-        <w:rPr>
-          <w:rFonts w:eastAsia="Times New Roman" w:cs="Times New Roman" w:ascii="Times New Roman" w:hAnsi="Times New Roman"/>
-          <w:sz w:val="24"/>
-          <w:szCs w:val="24"/>
-        </w:rPr>
-        <w:t>Achieved Assistant Head of Department (Lieutenant) qualification with responsibilities to aid the Engineering Officer including but not limited to: personnel training, sea trials, and maintenance</w:t>
+        <w:rPr>
+          <w:rFonts w:ascii="Times New Roman" w:hAnsi="Times New Roman" w:eastAsia="Times New Roman" w:cs="Times New Roman"/>
+          <w:sz w:val="24"/>
+          <w:szCs w:val="24"/>
+        </w:rPr>
+      </w:pPr>
+      <w:r>
+        <w:rPr>
+          <w:rFonts w:eastAsia="Times New Roman" w:cs="Times New Roman" w:ascii="Times New Roman" w:hAnsi="Times New Roman"/>
+          <w:sz w:val="24"/>
+          <w:szCs w:val="24"/>
+        </w:rPr>
+        <w:t xml:space="preserve">Deepened my knowledge of marine system functioning and maintenance </w:t>
       </w:r>
     </w:p>
     <w:p>
@@ -1158,15 +1177,19 @@
           <w:tab w:val="left" w:pos="7938" w:leader="none"/>
         </w:tabs>
         <w:spacing w:lineRule="auto" w:line="240"/>
-        <w:rPr/>
-      </w:pPr>
-      <w:r>
-        <w:rPr>
-          <w:rFonts w:eastAsia="Times New Roman" w:cs="Times New Roman" w:ascii="Times New Roman" w:hAnsi="Times New Roman"/>
-          <w:sz w:val="24"/>
-          <w:szCs w:val="24"/>
-        </w:rPr>
-        <w:t>Trained with the Royal Navy in Gosport, UK as part of my engineering training</w:t>
+        <w:rPr>
+          <w:rFonts w:ascii="Times New Roman" w:hAnsi="Times New Roman" w:eastAsia="Times New Roman" w:cs="Times New Roman"/>
+          <w:sz w:val="24"/>
+          <w:szCs w:val="24"/>
+        </w:rPr>
+      </w:pPr>
+      <w:r>
+        <w:rPr>
+          <w:rFonts w:eastAsia="Times New Roman" w:cs="Times New Roman" w:ascii="Times New Roman" w:hAnsi="Times New Roman"/>
+          <w:sz w:val="24"/>
+          <w:szCs w:val="24"/>
+        </w:rPr>
+        <w:t>Achieved Assistant Head of Department (Lieutenant) qualification with responsibilities to aid the Engineering Officer including but not limited to: personnel training, sea trials, and maintenance</w:t>
       </w:r>
     </w:p>
     <w:p>
@@ -1193,6 +1216,33 @@
           <w:sz w:val="24"/>
           <w:szCs w:val="24"/>
         </w:rPr>
+        <w:t>Trained with the Royal Navy in Gosport, UK as part of my engineering training</w:t>
+      </w:r>
+    </w:p>
+    <w:p>
+      <w:pPr>
+        <w:pStyle w:val="LOnormal"/>
+        <w:numPr>
+          <w:ilvl w:val="0"/>
+          <w:numId w:val="1"/>
+        </w:numPr>
+        <w:tabs>
+          <w:tab w:val="clear" w:pos="720"/>
+          <w:tab w:val="left" w:pos="7938" w:leader="none"/>
+        </w:tabs>
+        <w:spacing w:lineRule="auto" w:line="240"/>
+        <w:rPr>
+          <w:rFonts w:ascii="Times New Roman" w:hAnsi="Times New Roman" w:eastAsia="Times New Roman" w:cs="Times New Roman"/>
+          <w:sz w:val="24"/>
+          <w:szCs w:val="24"/>
+        </w:rPr>
+      </w:pPr>
+      <w:r>
+        <w:rPr>
+          <w:rFonts w:eastAsia="Times New Roman" w:cs="Times New Roman" w:ascii="Times New Roman" w:hAnsi="Times New Roman"/>
+          <w:sz w:val="24"/>
+          <w:szCs w:val="24"/>
+        </w:rPr>
         <w:t xml:space="preserve">Worked at the repair facility as a  Marine System Project Officer for 18 months and oversaw minor projects </w:t>
       </w:r>
     </w:p>
@@ -1204,7 +1254,7 @@
           <w:tab w:val="left" w:pos="7938" w:leader="none"/>
         </w:tabs>
         <w:spacing w:lineRule="auto" w:line="240"/>
-        <w:ind w:left="360" w:hanging="0"/>
+        <w:ind w:left="360" w:right="0" w:hanging="0"/>
         <w:rPr>
           <w:rFonts w:ascii="Times New Roman" w:hAnsi="Times New Roman" w:eastAsia="Times New Roman" w:cs="Times New Roman"/>
           <w:sz w:val="24"/>
@@ -1280,11 +1330,7 @@
           <w:tab w:val="left" w:pos="7938" w:leader="none"/>
         </w:tabs>
         <w:spacing w:lineRule="auto" w:line="240"/>
-        <w:rPr>
-          <w:b w:val="false"/>
-          <w:b w:val="false"/>
-          <w:bCs w:val="false"/>
-        </w:rPr>
+        <w:rPr/>
       </w:pPr>
       <w:r>
         <w:rPr>
@@ -1388,37 +1434,33 @@
       <w:pPr>
         <w:pStyle w:val="LOnormal"/>
         <w:spacing w:lineRule="auto" w:line="240"/>
-        <w:ind w:hanging="720"/>
-        <w:rPr>
-          <w:rFonts w:ascii="Times New Roman" w:hAnsi="Times New Roman" w:eastAsia="Times New Roman" w:cs="Times New Roman"/>
-          <w:b/>
-          <w:b/>
-          <w:sz w:val="24"/>
-          <w:szCs w:val="24"/>
-        </w:rPr>
-      </w:pPr>
-      <w:r>
-        <w:rPr>
-          <w:rFonts w:eastAsia="Times New Roman" w:cs="Times New Roman" w:ascii="Times New Roman" w:hAnsi="Times New Roman"/>
-          <w:b/>
-          <w:sz w:val="24"/>
-          <w:szCs w:val="24"/>
-        </w:rPr>
-      </w:r>
-    </w:p>
-    <w:p>
-      <w:pPr>
-        <w:pStyle w:val="LOnormal"/>
-        <w:tabs>
-          <w:tab w:val="clear" w:pos="720"/>
-          <w:tab w:val="left" w:pos="7938" w:leader="none"/>
-        </w:tabs>
-        <w:spacing w:lineRule="auto" w:line="240"/>
-        <w:rPr>
-          <w:rFonts w:ascii="Times New Roman" w:hAnsi="Times New Roman" w:eastAsia="Times New Roman" w:cs="Times New Roman"/>
-          <w:sz w:val="24"/>
-          <w:szCs w:val="24"/>
-        </w:rPr>
+        <w:ind w:left="0" w:right="0" w:hanging="720"/>
+        <w:rPr>
+          <w:rFonts w:ascii="Times New Roman" w:hAnsi="Times New Roman" w:eastAsia="Times New Roman" w:cs="Times New Roman"/>
+          <w:b/>
+          <w:b/>
+          <w:sz w:val="24"/>
+          <w:szCs w:val="24"/>
+        </w:rPr>
+      </w:pPr>
+      <w:r>
+        <w:rPr>
+          <w:rFonts w:eastAsia="Times New Roman" w:cs="Times New Roman" w:ascii="Times New Roman" w:hAnsi="Times New Roman"/>
+          <w:b/>
+          <w:sz w:val="24"/>
+          <w:szCs w:val="24"/>
+        </w:rPr>
+      </w:r>
+    </w:p>
+    <w:p>
+      <w:pPr>
+        <w:pStyle w:val="LOnormal"/>
+        <w:tabs>
+          <w:tab w:val="clear" w:pos="720"/>
+          <w:tab w:val="left" w:pos="7938" w:leader="none"/>
+        </w:tabs>
+        <w:spacing w:lineRule="auto" w:line="240"/>
+        <w:rPr/>
       </w:pPr>
       <w:r>
         <w:rPr/>
@@ -1746,6 +1788,7 @@
     <w:rPrDefault>
       <w:rPr>
         <w:rFonts w:ascii="Arial" w:hAnsi="Arial" w:eastAsia="Arial" w:cs="Arial"/>
+        <w:sz w:val="20"/>
         <w:szCs w:val="22"/>
         <w:lang w:val="en" w:eastAsia="zh-CN" w:bidi="hi-IN"/>
       </w:rPr>
@@ -1762,6 +1805,7 @@
     <w:pPr>
       <w:widowControl/>
       <w:suppressAutoHyphens w:val="true"/>
+      <w:overflowPunct w:val="false"/>
       <w:bidi w:val="0"/>
       <w:spacing w:lineRule="auto" w:line="276" w:before="0" w:after="0"/>
       <w:jc w:val="left"/>
@@ -1951,12 +1995,13 @@
       <w:rFonts w:cs="Lohit Devanagari"/>
     </w:rPr>
   </w:style>
-  <w:style w:type="paragraph" w:styleId="LOnormal" w:default="1">
+  <w:style w:type="paragraph" w:styleId="LOnormal">
     <w:name w:val="LO-normal"/>
     <w:qFormat/>
     <w:pPr>
       <w:widowControl/>
       <w:suppressAutoHyphens w:val="true"/>
+      <w:overflowPunct w:val="false"/>
       <w:bidi w:val="0"/>
       <w:spacing w:lineRule="auto" w:line="276" w:before="0" w:after="0"/>
       <w:jc w:val="left"/>
@@ -2020,328 +2065,5 @@
     <w:name w:val="Bullet •"/>
     <w:qFormat/>
   </w:style>
-  <w:style w:type="table" w:default="1" w:styleId="TableNormal">
-    <w:name w:val="Table Normal"/>
-  </w:style>
 </w:styles>
-</file>
-
-<file path=word/theme/theme1.xml><?xml version="1.0" encoding="utf-8"?>
-<a:theme xmlns:a="http://schemas.openxmlformats.org/drawingml/2006/main" name="Office Theme">
-  <a:themeElements>
-    <a:clrScheme name="Office">
-      <a:dk1>
-        <a:sysClr val="windowText" lastClr="000000"/>
-      </a:dk1>
-      <a:lt1>
-        <a:sysClr val="window" lastClr="FFFFFF"/>
-      </a:lt1>
-      <a:dk2>
-        <a:srgbClr val="1F497D"/>
-      </a:dk2>
-      <a:lt2>
-        <a:srgbClr val="EEECE1"/>
-      </a:lt2>
-      <a:accent1>
-        <a:srgbClr val="4F81BD"/>
-      </a:accent1>
-      <a:accent2>
-        <a:srgbClr val="C0504D"/>
-      </a:accent2>
-      <a:accent3>
-        <a:srgbClr val="9BBB59"/>
-      </a:accent3>
-      <a:accent4>
-        <a:srgbClr val="8064A2"/>
-      </a:accent4>
-      <a:accent5>
-        <a:srgbClr val="4BACC6"/>
-      </a:accent5>
-      <a:accent6>
-        <a:srgbClr val="F79646"/>
-      </a:accent6>
-      <a:hlink>
-        <a:srgbClr val="0000FF"/>
-      </a:hlink>
-      <a:folHlink>
-        <a:srgbClr val="800080"/>
-      </a:folHlink>
-    </a:clrScheme>
-    <a:fontScheme name="Office">
-      <a:majorFont>
-        <a:latin typeface="Calibri"/>
-        <a:ea typeface=""/>
-        <a:cs typeface=""/>
-        <a:font script="Jpan" typeface="ＭＳ ゴシック"/>
-        <a:font script="Hang" typeface="맑은 고딕"/>
-        <a:font script="Hans" typeface="宋体"/>
-        <a:font script="Hant" typeface="新細明體"/>
-        <a:font script="Arab" typeface="Times New Roman"/>
-        <a:font script="Hebr" typeface="Times New Roman"/>
-        <a:font script="Thai" typeface="Angsana New"/>
-        <a:font script="Ethi" typeface="Nyala"/>
-        <a:font script="Beng" typeface="Vrinda"/>
-        <a:font script="Gujr" typeface="Shruti"/>
-        <a:font script="Khmr" typeface="MoolBoran"/>
-        <a:font script="Knda" typeface="Tunga"/>
-        <a:font script="Guru" typeface="Raavi"/>
-        <a:font script="Cans" typeface="Euphemia"/>
-        <a:font script="Cher" typeface="Plantagenet Cherokee"/>
-        <a:font script="Yiii" typeface="Microsoft Yi Baiti"/>
-        <a:font script="Tibt" typeface="Microsoft Himalaya"/>
-        <a:font script="Thaa" typeface="MV Boli"/>
-        <a:font script="Deva" typeface="Mangal"/>
-        <a:font script="Telu" typeface="Gautami"/>
-        <a:font script="Taml" typeface="Latha"/>
-        <a:font script="Syrc" typeface="Estrangelo Edessa"/>
-        <a:font script="Orya" typeface="Kalinga"/>
-        <a:font script="Mlym" typeface="Kartika"/>
-        <a:font script="Laoo" typeface="DokChampa"/>
-        <a:font script="Sinh" typeface="Iskoola Pota"/>
-        <a:font script="Mong" typeface="Mongolian Baiti"/>
-        <a:font script="Viet" typeface="Times New Roman"/>
-        <a:font script="Uigh" typeface="Microsoft Uighur"/>
-        <a:font script="Geor" typeface="Sylfaen"/>
-      </a:majorFont>
-      <a:minorFont>
-        <a:latin typeface="Cambria"/>
-        <a:ea typeface=""/>
-        <a:cs typeface=""/>
-        <a:font script="Jpan" typeface="ＭＳ 明朝"/>
-        <a:font script="Hang" typeface="맑은 고딕"/>
-        <a:font script="Hans" typeface="宋体"/>
-        <a:font script="Hant" typeface="新細明體"/>
-        <a:font script="Arab" typeface="Arial"/>
-        <a:font script="Hebr" typeface="Arial"/>
-        <a:font script="Thai" typeface="Cordia New"/>
-        <a:font script="Ethi" typeface="Nyala"/>
-        <a:font script="Beng" typeface="Vrinda"/>
-        <a:font script="Gujr" typeface="Shruti"/>
-        <a:font script="Khmr" typeface="DaunPenh"/>
-        <a:font script="Knda" typeface="Tunga"/>
-        <a:font script="Guru" typeface="Raavi"/>
-        <a:font script="Cans" typeface="Euphemia"/>
-        <a:font script="Cher" typeface="Plantagenet Cherokee"/>
-        <a:font script="Yiii" typeface="Microsoft Yi Baiti"/>
-        <a:font script="Tibt" typeface="Microsoft Himalaya"/>
-        <a:font script="Thaa" typeface="MV Boli"/>
-        <a:font script="Deva" typeface="Mangal"/>
-        <a:font script="Telu" typeface="Gautami"/>
-        <a:font script="Taml" typeface="Latha"/>
-        <a:font script="Syrc" typeface="Estrangelo Edessa"/>
-        <a:font script="Orya" typeface="Kalinga"/>
-        <a:font script="Mlym" typeface="Kartika"/>
-        <a:font script="Laoo" typeface="DokChampa"/>
-        <a:font script="Sinh" typeface="Iskoola Pota"/>
-        <a:font script="Mong" typeface="Mongolian Baiti"/>
-        <a:font script="Viet" typeface="Arial"/>
-        <a:font script="Uigh" typeface="Microsoft Uighur"/>
-        <a:font script="Geor" typeface="Sylfaen"/>
-      </a:minorFont>
-    </a:fontScheme>
-    <a:fmtScheme name="Office">
-      <a:fillStyleLst>
-        <a:solidFill>
-          <a:schemeClr val="phClr"/>
-        </a:solidFill>
-        <a:gradFill rotWithShape="1">
-          <a:gsLst>
-            <a:gs pos="0">
-              <a:schemeClr val="phClr">
-                <a:tint val="50000"/>
-                <a:satMod val="300000"/>
-              </a:schemeClr>
-            </a:gs>
-            <a:gs pos="35000">
-              <a:schemeClr val="phClr">
-                <a:tint val="37000"/>
-                <a:satMod val="300000"/>
-              </a:schemeClr>
-            </a:gs>
-            <a:gs pos="100000">
-              <a:schemeClr val="phClr">
-                <a:tint val="15000"/>
-                <a:satMod val="350000"/>
-              </a:schemeClr>
-            </a:gs>
-          </a:gsLst>
-          <a:lin ang="16200000" scaled="1"/>
-        </a:gradFill>
-        <a:gradFill rotWithShape="1">
-          <a:gsLst>
-            <a:gs pos="0">
-              <a:schemeClr val="phClr">
-                <a:tint val="100000"/>
-                <a:shade val="100000"/>
-                <a:satMod val="130000"/>
-              </a:schemeClr>
-            </a:gs>
-            <a:gs pos="100000">
-              <a:schemeClr val="phClr">
-                <a:tint val="50000"/>
-                <a:shade val="100000"/>
-                <a:satMod val="350000"/>
-              </a:schemeClr>
-            </a:gs>
-          </a:gsLst>
-          <a:lin ang="16200000" scaled="0"/>
-        </a:gradFill>
-      </a:fillStyleLst>
-      <a:lnStyleLst>
-        <a:ln w="9525" cap="flat" cmpd="sng" algn="ctr">
-          <a:solidFill>
-            <a:schemeClr val="phClr">
-              <a:shade val="95000"/>
-              <a:satMod val="105000"/>
-            </a:schemeClr>
-          </a:solidFill>
-          <a:prstDash val="solid"/>
-        </a:ln>
-        <a:ln w="25400" cap="flat" cmpd="sng" algn="ctr">
-          <a:solidFill>
-            <a:schemeClr val="phClr"/>
-          </a:solidFill>
-          <a:prstDash val="solid"/>
-        </a:ln>
-        <a:ln w="38100" cap="flat" cmpd="sng" algn="ctr">
-          <a:solidFill>
-            <a:schemeClr val="phClr"/>
-          </a:solidFill>
-          <a:prstDash val="solid"/>
-        </a:ln>
-      </a:lnStyleLst>
-      <a:effectStyleLst>
-        <a:effectStyle>
-          <a:effectLst>
-            <a:outerShdw blurRad="40000" dist="20000" dir="5400000" rotWithShape="0">
-              <a:srgbClr val="000000">
-                <a:alpha val="38000"/>
-              </a:srgbClr>
-            </a:outerShdw>
-          </a:effectLst>
-        </a:effectStyle>
-        <a:effectStyle>
-          <a:effectLst>
-            <a:outerShdw blurRad="40000" dist="23000" dir="5400000" rotWithShape="0">
-              <a:srgbClr val="000000">
-                <a:alpha val="35000"/>
-              </a:srgbClr>
-            </a:outerShdw>
-          </a:effectLst>
-        </a:effectStyle>
-        <a:effectStyle>
-          <a:effectLst>
-            <a:outerShdw blurRad="40000" dist="23000" dir="5400000" rotWithShape="0">
-              <a:srgbClr val="000000">
-                <a:alpha val="35000"/>
-              </a:srgbClr>
-            </a:outerShdw>
-          </a:effectLst>
-          <a:scene3d>
-            <a:camera prst="orthographicFront">
-              <a:rot lat="0" lon="0" rev="0"/>
-            </a:camera>
-            <a:lightRig rig="threePt" dir="t">
-              <a:rot lat="0" lon="0" rev="1200000"/>
-            </a:lightRig>
-          </a:scene3d>
-          <a:sp3d>
-            <a:bevelT w="63500" h="25400"/>
-          </a:sp3d>
-        </a:effectStyle>
-      </a:effectStyleLst>
-      <a:bgFillStyleLst>
-        <a:solidFill>
-          <a:schemeClr val="phClr"/>
-        </a:solidFill>
-        <a:gradFill rotWithShape="1">
-          <a:gsLst>
-            <a:gs pos="0">
-              <a:schemeClr val="phClr">
-                <a:tint val="40000"/>
-                <a:satMod val="350000"/>
-              </a:schemeClr>
-            </a:gs>
-            <a:gs pos="40000">
-              <a:schemeClr val="phClr">
-                <a:tint val="45000"/>
-                <a:shade val="99000"/>
-                <a:satMod val="350000"/>
-              </a:schemeClr>
-            </a:gs>
-            <a:gs pos="100000">
-              <a:schemeClr val="phClr">
-                <a:shade val="20000"/>
-                <a:satMod val="255000"/>
-              </a:schemeClr>
-            </a:gs>
-          </a:gsLst>
-          <a:path path="circle">
-            <a:fillToRect l="50000" t="-80000" r="50000" b="180000"/>
-          </a:path>
-        </a:gradFill>
-        <a:gradFill rotWithShape="1">
-          <a:gsLst>
-            <a:gs pos="0">
-              <a:schemeClr val="phClr">
-                <a:tint val="80000"/>
-                <a:satMod val="300000"/>
-              </a:schemeClr>
-            </a:gs>
-            <a:gs pos="100000">
-              <a:schemeClr val="phClr">
-                <a:shade val="30000"/>
-                <a:satMod val="200000"/>
-              </a:schemeClr>
-            </a:gs>
-          </a:gsLst>
-          <a:path path="circle">
-            <a:fillToRect l="50000" t="50000" r="50000" b="50000"/>
-          </a:path>
-        </a:gradFill>
-      </a:bgFillStyleLst>
-    </a:fmtScheme>
-  </a:themeElements>
-  <a:objectDefaults>
-    <a:spDef>
-      <a:spPr/>
-      <a:bodyPr/>
-      <a:lstStyle/>
-      <a:style>
-        <a:lnRef idx="1">
-          <a:schemeClr val="accent1"/>
-        </a:lnRef>
-        <a:fillRef idx="3">
-          <a:schemeClr val="accent1"/>
-        </a:fillRef>
-        <a:effectRef idx="2">
-          <a:schemeClr val="accent1"/>
-        </a:effectRef>
-        <a:fontRef idx="minor">
-          <a:schemeClr val="lt1"/>
-        </a:fontRef>
-      </a:style>
-    </a:spDef>
-    <a:lnDef>
-      <a:spPr/>
-      <a:bodyPr/>
-      <a:lstStyle/>
-      <a:style>
-        <a:lnRef idx="2">
-          <a:schemeClr val="accent1"/>
-        </a:lnRef>
-        <a:fillRef idx="0">
-          <a:schemeClr val="accent1"/>
-        </a:fillRef>
-        <a:effectRef idx="1">
-          <a:schemeClr val="accent1"/>
-        </a:effectRef>
-        <a:fontRef idx="minor">
-          <a:schemeClr val="tx1"/>
-        </a:fontRef>
-      </a:style>
-    </a:lnDef>
-  </a:objectDefaults>
-  <a:extraClrSchemeLst/>
-</a:theme>
 </file>
</xml_diff>